<commit_message>
+) Updated arc42 template
</commit_message>
<xml_diff>
--- a/2nd_sem/sad/murrent_grill_pieber_lehner/exercise_04/EVA-arc42-template.docx
+++ b/2nd_sem/sad/murrent_grill_pieber_lehner/exercise_04/EVA-arc42-template.docx
@@ -292,19 +292,11 @@
           <w:rFonts w:cs="Arial"/>
         </w:rPr>
       </w:pPr>
-      <w:proofErr w:type="spellStart"/>
-      <w:r>
-        <w:rPr>
-          <w:rFonts w:cs="Arial"/>
-        </w:rPr>
-        <w:t>Pieber</w:t>
-      </w:r>
-      <w:proofErr w:type="spellEnd"/>
-      <w:r>
-        <w:rPr>
-          <w:rFonts w:cs="Arial"/>
-        </w:rPr>
-        <w:t>, Murrent, Grill, Lehner</w:t>
+      <w:r>
+        <w:rPr>
+          <w:rFonts w:cs="Arial"/>
+        </w:rPr>
+        <w:t>Pieber, Murrent, Grill, Lehner</w:t>
       </w:r>
     </w:p>
     <w:p>
@@ -334,9 +326,8 @@
           <w:iCs/>
           <w:lang w:val="en-US"/>
         </w:rPr>
-        <w:t>Template Revision: 6.0 DE (Release Candidate</w:t>
-      </w:r>
-      <w:proofErr w:type="gramStart"/>
+        <w:t>Template Revision: 6.0 DE (Release Candidate)</w:t>
+      </w:r>
       <w:r>
         <w:rPr>
           <w:rFonts w:cs="Arial"/>
@@ -344,38 +335,8 @@
           <w:iCs/>
           <w:lang w:val="en-US"/>
         </w:rPr>
-        <w:t>)</w:t>
-      </w:r>
-      <w:proofErr w:type="gramEnd"/>
-      <w:r>
-        <w:rPr>
-          <w:rFonts w:cs="Arial"/>
-          <w:i/>
-          <w:iCs/>
-          <w:lang w:val="en-US"/>
-        </w:rPr>
         <w:br/>
-        <w:t xml:space="preserve">31. </w:t>
-      </w:r>
-      <w:proofErr w:type="spellStart"/>
-      <w:r>
-        <w:rPr>
-          <w:rFonts w:cs="Arial"/>
-          <w:i/>
-          <w:iCs/>
-          <w:lang w:val="en-US"/>
-        </w:rPr>
-        <w:t>März</w:t>
-      </w:r>
-      <w:proofErr w:type="spellEnd"/>
-      <w:r>
-        <w:rPr>
-          <w:rFonts w:cs="Arial"/>
-          <w:i/>
-          <w:iCs/>
-          <w:lang w:val="en-US"/>
-        </w:rPr>
-        <w:t xml:space="preserve"> 2014</w:t>
+        <w:t>31. März 2014</w:t>
       </w:r>
     </w:p>
     <w:p>
@@ -479,51 +440,7 @@
                 <w:szCs w:val="20"/>
                 <w:lang w:val="en-US"/>
               </w:rPr>
-              <w:t xml:space="preserve">. Created by Dr. Peter </w:t>
-            </w:r>
-            <w:proofErr w:type="spellStart"/>
-            <w:r>
-              <w:rPr>
-                <w:rFonts w:cs="Arial"/>
-                <w:bCs/>
-                <w:sz w:val="20"/>
-                <w:szCs w:val="20"/>
-                <w:lang w:val="en-US"/>
-              </w:rPr>
-              <w:t>Hruschka</w:t>
-            </w:r>
-            <w:proofErr w:type="spellEnd"/>
-            <w:r>
-              <w:rPr>
-                <w:rFonts w:cs="Arial"/>
-                <w:bCs/>
-                <w:sz w:val="20"/>
-                <w:szCs w:val="20"/>
-                <w:lang w:val="en-US"/>
-              </w:rPr>
-              <w:t xml:space="preserve"> &amp; Dr. </w:t>
-            </w:r>
-            <w:proofErr w:type="spellStart"/>
-            <w:r>
-              <w:rPr>
-                <w:rFonts w:cs="Arial"/>
-                <w:bCs/>
-                <w:sz w:val="20"/>
-                <w:szCs w:val="20"/>
-                <w:lang w:val="en-US"/>
-              </w:rPr>
-              <w:t>Gernot</w:t>
-            </w:r>
-            <w:proofErr w:type="spellEnd"/>
-            <w:r>
-              <w:rPr>
-                <w:rFonts w:cs="Arial"/>
-                <w:bCs/>
-                <w:sz w:val="20"/>
-                <w:szCs w:val="20"/>
-                <w:lang w:val="en-US"/>
-              </w:rPr>
-              <w:t xml:space="preserve"> Starke. For additional contributors see arc42.de/about/contributors.html</w:t>
+              <w:t>. Created by Dr. Peter Hruschka &amp; Dr. Gernot Starke. For additional contributors see arc42.de/about/contributors.html</w:t>
             </w:r>
           </w:p>
         </w:tc>
@@ -627,7 +544,7 @@
                 </mc:Choice>
                 <mc:Fallback>
                   <w:pict>
-                    <v:rect w14:anchorId="2DAD5E37" id="shape_0" o:spid="_x0000_s1026" style="position:absolute;margin-left:.05pt;margin-top:0;width:74.15pt;height:37.35pt;z-index:251658240;visibility:visible;mso-wrap-style:square;mso-width-percent:0;mso-height-percent:0;mso-wrap-distance-left:9pt;mso-wrap-distance-top:0;mso-wrap-distance-right:9pt;mso-wrap-distance-bottom:0;mso-position-horizontal:absolute;mso-position-horizontal-relative:text;mso-position-vertical:absolute;mso-position-vertical-relative:text;mso-width-percent:0;mso-height-percent:0;mso-width-relative:page;mso-height-relative:page;v-text-anchor:top" o:gfxdata="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" filled="f" stroked="f" strokecolor="#3465a4">
+                    <v:rect w14:anchorId="4FCB163C" id="shape_0" o:spid="_x0000_s1026" style="position:absolute;margin-left:.05pt;margin-top:0;width:74.15pt;height:37.35pt;z-index:251658240;visibility:visible;mso-wrap-style:square;mso-width-percent:0;mso-height-percent:0;mso-wrap-distance-left:9pt;mso-wrap-distance-top:0;mso-wrap-distance-right:9pt;mso-wrap-distance-bottom:0;mso-position-horizontal:absolute;mso-position-horizontal-relative:text;mso-position-vertical:absolute;mso-position-vertical-relative:text;mso-width-percent:0;mso-height-percent:0;mso-width-relative:page;mso-height-relative:page;v-text-anchor:top" o:gfxdata="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" filled="f" stroked="f" strokecolor="#3465a4">
                       <v:stroke joinstyle="round"/>
                     </v:rect>
                   </w:pict>
@@ -708,7 +625,7 @@
                 </mc:Choice>
                 <mc:Fallback>
                   <w:pict>
-                    <v:rect w14:anchorId="66B53E18" id="Rectangle 2" o:spid="_x0000_s1026" style="position:absolute;margin-left:3.6pt;margin-top:3.5pt;width:73.75pt;height:36.75pt;z-index:251659264;visibility:visible;mso-wrap-style:square;mso-width-percent:0;mso-height-percent:0;mso-wrap-distance-left:9pt;mso-wrap-distance-top:0;mso-wrap-distance-right:9pt;mso-wrap-distance-bottom:0;mso-position-horizontal:absolute;mso-position-horizontal-relative:text;mso-position-vertical:absolute;mso-position-vertical-relative:text;mso-width-percent:0;mso-height-percent:0;mso-width-relative:page;mso-height-relative:page;v-text-anchor:top" o:gfxdata="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" stroked="f" strokecolor="#3465a4">
+                    <v:rect w14:anchorId="16E63C77" id="Rectangle 2" o:spid="_x0000_s1026" style="position:absolute;margin-left:3.6pt;margin-top:3.5pt;width:73.75pt;height:36.75pt;z-index:251659264;visibility:visible;mso-wrap-style:square;mso-width-percent:0;mso-height-percent:0;mso-wrap-distance-left:9pt;mso-wrap-distance-top:0;mso-wrap-distance-right:9pt;mso-wrap-distance-bottom:0;mso-position-horizontal:absolute;mso-position-horizontal-relative:text;mso-position-vertical:absolute;mso-position-vertical-relative:text;mso-width-percent:0;mso-height-percent:0;mso-width-relative:page;mso-height-relative:page;v-text-anchor:top" o:gfxdata="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" stroked="f" strokecolor="#3465a4">
                       <v:stroke joinstyle="round"/>
                     </v:rect>
                   </w:pict>
@@ -1009,7 +926,6 @@
                 <w:color w:val="000000"/>
               </w:rPr>
             </w:pPr>
-            <w:proofErr w:type="spellStart"/>
             <w:r>
               <w:rPr>
                 <w:rFonts w:cs="Arial"/>
@@ -1017,7 +933,6 @@
               </w:rPr>
               <w:t>Pieber</w:t>
             </w:r>
-            <w:proofErr w:type="spellEnd"/>
           </w:p>
         </w:tc>
         <w:tc>
@@ -1655,19 +1570,11 @@
                 <w:rFonts w:cs="Arial"/>
               </w:rPr>
             </w:pPr>
-            <w:proofErr w:type="spellStart"/>
             <w:r>
               <w:rPr>
                 <w:rFonts w:cs="Arial"/>
               </w:rPr>
-              <w:t>Usecase</w:t>
-            </w:r>
-            <w:proofErr w:type="spellEnd"/>
-            <w:r>
-              <w:rPr>
-                <w:rFonts w:cs="Arial"/>
-              </w:rPr>
-              <w:t xml:space="preserve"> Diagramm (Bild)</w:t>
+              <w:t>Usecase Diagramm (Bild)</w:t>
             </w:r>
           </w:p>
         </w:tc>
@@ -6636,21 +6543,12 @@
                 <w:lang w:val="en-US"/>
               </w:rPr>
             </w:pPr>
-            <w:proofErr w:type="spellStart"/>
             <w:r>
               <w:rPr>
                 <w:rFonts w:cs="Arial"/>
                 <w:lang w:val="en-US"/>
               </w:rPr>
-              <w:t>Bestehendes</w:t>
-            </w:r>
-            <w:proofErr w:type="spellEnd"/>
-            <w:r>
-              <w:rPr>
-                <w:rFonts w:cs="Arial"/>
-                <w:lang w:val="en-US"/>
-              </w:rPr>
-              <w:t xml:space="preserve"> FH Equipment</w:t>
+              <w:t>Bestehendes FH Equipment</w:t>
             </w:r>
           </w:p>
         </w:tc>
@@ -6956,23 +6854,7 @@
                 <w:rFonts w:cs="Arial"/>
                 <w:lang w:val="en-US"/>
               </w:rPr>
-              <w:t xml:space="preserve">C# / ASP.NET </w:t>
-            </w:r>
-            <w:proofErr w:type="spellStart"/>
-            <w:r>
-              <w:rPr>
-                <w:rFonts w:cs="Arial"/>
-                <w:lang w:val="en-US"/>
-              </w:rPr>
-              <w:t>mit</w:t>
-            </w:r>
-            <w:proofErr w:type="spellEnd"/>
-            <w:r>
-              <w:rPr>
-                <w:rFonts w:cs="Arial"/>
-                <w:lang w:val="en-US"/>
-              </w:rPr>
-              <w:t xml:space="preserve"> ADO.NET</w:t>
+              <w:t>C# / ASP.NET mit ADO.NET</w:t>
             </w:r>
           </w:p>
         </w:tc>
@@ -10750,39 +10632,7 @@
                 <w:rFonts w:cs="Arial"/>
                 <w:sz w:val="20"/>
               </w:rPr>
-              <w:t xml:space="preserve">.NET </w:t>
-            </w:r>
-            <w:proofErr w:type="spellStart"/>
-            <w:r>
-              <w:rPr>
-                <w:rFonts w:cs="Arial"/>
-                <w:sz w:val="20"/>
-              </w:rPr>
-              <w:t>Coding</w:t>
-            </w:r>
-            <w:proofErr w:type="spellEnd"/>
-            <w:r>
-              <w:rPr>
-                <w:rFonts w:cs="Arial"/>
-                <w:sz w:val="20"/>
-              </w:rPr>
-              <w:t xml:space="preserve"> Guidelines werden intern mit Hilfe von </w:t>
-            </w:r>
-            <w:proofErr w:type="spellStart"/>
-            <w:r>
-              <w:rPr>
-                <w:rFonts w:cs="Arial"/>
-                <w:sz w:val="20"/>
-              </w:rPr>
-              <w:t>StyleCop</w:t>
-            </w:r>
-            <w:proofErr w:type="spellEnd"/>
-            <w:r>
-              <w:rPr>
-                <w:rFonts w:cs="Arial"/>
-                <w:sz w:val="20"/>
-              </w:rPr>
-              <w:t xml:space="preserve"> eingehalten.</w:t>
+              <w:t>.NET Coding Guidelines werden intern mit Hilfe von StyleCop eingehalten.</w:t>
             </w:r>
           </w:p>
         </w:tc>
@@ -11403,23 +11253,7 @@
           <w:rFonts w:cs="Arial"/>
           <w:sz w:val="20"/>
         </w:rPr>
-        <w:t xml:space="preserve">Der Student </w:t>
-      </w:r>
-      <w:proofErr w:type="spellStart"/>
-      <w:r>
-        <w:rPr>
-          <w:rFonts w:cs="Arial"/>
-          <w:sz w:val="20"/>
-        </w:rPr>
-        <w:t>logged</w:t>
-      </w:r>
-      <w:proofErr w:type="spellEnd"/>
-      <w:r>
-        <w:rPr>
-          <w:rFonts w:cs="Arial"/>
-          <w:sz w:val="20"/>
-        </w:rPr>
-        <w:t xml:space="preserve"> sich in das System ein und füllt einen Evaluationsbogen aus. Er schickt den Bogen ab. Es wird im System eine Referenz des Studenten im System gespeichert, dass er bereits den betreffenden Bogen ausgefüllt hat. Damit wird ein mehrmaliges Ausfüllen verhindert.</w:t>
+        <w:t>Der Student logged sich in das System ein und füllt einen Evaluationsbogen aus. Er schickt den Bogen ab. Es wird im System eine Referenz des Studenten im System gespeichert, dass er bereits den betreffenden Bogen ausgefüllt hat. Damit wird ein mehrmaliges Ausfüllen verhindert.</w:t>
       </w:r>
     </w:p>
     <w:p>
@@ -11625,33 +11459,15 @@
       </w:pPr>
       <w:bookmarkStart w:id="120" w:name="__RefHeading__4877_132721752"/>
       <w:bookmarkEnd w:id="120"/>
-      <w:proofErr w:type="spellStart"/>
       <w:ins w:id="121" w:author="Gernot Starke" w:date="2012-06-08T16:52:00Z">
         <w:r>
           <w:rPr>
             <w:rFonts w:cs="Arial"/>
             <w:lang w:val="en-US"/>
           </w:rPr>
-          <w:t>Externe</w:t>
-        </w:r>
-        <w:proofErr w:type="spellEnd"/>
-        <w:r>
-          <w:rPr>
-            <w:rFonts w:cs="Arial"/>
-            <w:lang w:val="en-US"/>
-          </w:rPr>
-          <w:t xml:space="preserve"> </w:t>
-        </w:r>
-        <w:proofErr w:type="spellStart"/>
-        <w:r>
-          <w:rPr>
-            <w:rFonts w:cs="Arial"/>
-            <w:lang w:val="en-US"/>
-          </w:rPr>
-          <w:t>Schnittstellen</w:t>
+          <w:t>Externe Schnittstellen</w:t>
         </w:r>
       </w:ins>
-      <w:proofErr w:type="spellEnd"/>
     </w:p>
     <w:p>
       <w:pPr>
@@ -11761,60 +11577,35 @@
           <w:lang w:val="de-AT"/>
         </w:rPr>
       </w:pPr>
-      <w:proofErr w:type="spellStart"/>
       <w:r>
         <w:rPr>
           <w:rFonts w:cs="Arial"/>
           <w:lang w:val="de-AT"/>
         </w:rPr>
-        <w:t>Loginsystem</w:t>
-      </w:r>
-      <w:proofErr w:type="spellEnd"/>
-      <w:r>
+        <w:t>Loginsystem der FH</w:t>
+      </w:r>
+    </w:p>
+    <w:p>
+      <w:pPr>
+        <w:ind w:left="708"/>
         <w:rPr>
           <w:rFonts w:cs="Arial"/>
           <w:lang w:val="de-AT"/>
         </w:rPr>
-        <w:t xml:space="preserve"> der FH</w:t>
-      </w:r>
-    </w:p>
-    <w:p>
-      <w:pPr>
-        <w:ind w:left="708"/>
+      </w:pPr>
+      <w:r>
         <w:rPr>
           <w:rFonts w:cs="Arial"/>
           <w:lang w:val="de-AT"/>
         </w:rPr>
-      </w:pPr>
+        <w:t>Die Anbindung der Benutzerdat</w:t>
+      </w:r>
       <w:r>
         <w:rPr>
           <w:rFonts w:cs="Arial"/>
           <w:lang w:val="de-AT"/>
         </w:rPr>
-        <w:t>Die Anbindung der Benutzerdat</w:t>
-      </w:r>
-      <w:r>
-        <w:rPr>
-          <w:rFonts w:cs="Arial"/>
-          <w:lang w:val="de-AT"/>
-        </w:rPr>
-        <w:t xml:space="preserve">en erfolgt über das </w:t>
-      </w:r>
-      <w:proofErr w:type="spellStart"/>
-      <w:r>
-        <w:rPr>
-          <w:rFonts w:cs="Arial"/>
-          <w:lang w:val="de-AT"/>
-        </w:rPr>
-        <w:t>Loginsystem</w:t>
-      </w:r>
-      <w:proofErr w:type="spellEnd"/>
-      <w:r>
-        <w:rPr>
-          <w:rFonts w:cs="Arial"/>
-          <w:lang w:val="de-AT"/>
-        </w:rPr>
-        <w:t xml:space="preserve"> der FH Wiener Neustadt.</w:t>
+        <w:t>en erfolgt über das Loginsystem der FH Wiener Neustadt.</w:t>
       </w:r>
     </w:p>
     <w:p>
@@ -11997,7 +11788,6 @@
                 <w:lang w:val="de-AT"/>
               </w:rPr>
             </w:pPr>
-            <w:proofErr w:type="spellStart"/>
             <w:r>
               <w:rPr>
                 <w:rFonts w:cs="Arial"/>
@@ -12006,7 +11796,6 @@
               </w:rPr>
               <w:t>Loginsystem</w:t>
             </w:r>
-            <w:proofErr w:type="spellEnd"/>
             <w:r>
               <w:rPr>
                 <w:rFonts w:cs="Arial"/>
@@ -12266,22 +12055,13 @@
                 <w:color w:val="333333"/>
               </w:rPr>
             </w:pPr>
-            <w:proofErr w:type="spellStart"/>
             <w:ins w:id="135" w:author="Gernot Starke" w:date="2012-06-08T16:58:00Z">
               <w:r>
                 <w:rPr>
                   <w:rFonts w:cs="Arial"/>
                   <w:color w:val="333333"/>
                 </w:rPr>
-                <w:t>Veranwortlicher</w:t>
-              </w:r>
-              <w:proofErr w:type="spellEnd"/>
-              <w:r>
-                <w:rPr>
-                  <w:rFonts w:cs="Arial"/>
-                  <w:color w:val="333333"/>
-                </w:rPr>
-                <w:t xml:space="preserve"> Ansprechpartner / Rolle</w:t>
+                <w:t>Veranwortlicher Ansprechpartner / Rolle</w:t>
               </w:r>
             </w:ins>
           </w:p>
@@ -12730,17 +12510,9 @@
             <w:rFonts w:cs="Arial"/>
           </w:rPr>
           <w:lastRenderedPageBreak/>
-          <w:t> Beteiligte </w:t>
-        </w:r>
-        <w:proofErr w:type="spellStart"/>
-        <w:r>
-          <w:rPr>
-            <w:rFonts w:cs="Arial"/>
-          </w:rPr>
-          <w:t>Resourcen</w:t>
+          <w:t> Beteiligte Resourcen</w:t>
         </w:r>
       </w:ins>
-      <w:proofErr w:type="spellEnd"/>
     </w:p>
     <w:p>
       <w:pPr>
@@ -13543,69 +13315,12 @@
           <w:color w:val="333333"/>
         </w:rPr>
       </w:pPr>
-      <w:proofErr w:type="spellStart"/>
       <w:r>
         <w:rPr>
           <w:rFonts w:ascii="Arial" w:hAnsi="Arial" w:cs="Arial"/>
           <w:color w:val="333333"/>
         </w:rPr>
-        <w:t>FHServices</w:t>
-      </w:r>
-      <w:proofErr w:type="spellEnd"/>
-      <w:r>
-        <w:rPr>
-          <w:rFonts w:ascii="Arial" w:hAnsi="Arial" w:cs="Arial"/>
-          <w:color w:val="333333"/>
-        </w:rPr>
-        <w:t xml:space="preserve"> </w:t>
-      </w:r>
-      <w:proofErr w:type="spellStart"/>
-      <w:r>
-        <w:rPr>
-          <w:rFonts w:ascii="Arial" w:hAnsi="Arial" w:cs="Arial"/>
-          <w:color w:val="333333"/>
-        </w:rPr>
-        <w:t>ser</w:t>
-      </w:r>
-      <w:proofErr w:type="spellEnd"/>
-      <w:r>
-        <w:rPr>
-          <w:rFonts w:ascii="Arial" w:hAnsi="Arial" w:cs="Arial"/>
-          <w:color w:val="333333"/>
-        </w:rPr>
-        <w:t xml:space="preserve"> = </w:t>
-      </w:r>
-      <w:proofErr w:type="spellStart"/>
-      <w:r>
-        <w:rPr>
-          <w:rFonts w:ascii="Arial" w:hAnsi="Arial" w:cs="Arial"/>
-          <w:color w:val="333333"/>
-        </w:rPr>
-        <w:t>new</w:t>
-      </w:r>
-      <w:proofErr w:type="spellEnd"/>
-      <w:r>
-        <w:rPr>
-          <w:rFonts w:ascii="Arial" w:hAnsi="Arial" w:cs="Arial"/>
-          <w:color w:val="333333"/>
-        </w:rPr>
-        <w:t xml:space="preserve"> </w:t>
-      </w:r>
-      <w:proofErr w:type="spellStart"/>
-      <w:r>
-        <w:rPr>
-          <w:rFonts w:ascii="Arial" w:hAnsi="Arial" w:cs="Arial"/>
-          <w:color w:val="333333"/>
-        </w:rPr>
-        <w:t>FHServices</w:t>
-      </w:r>
-      <w:proofErr w:type="spellEnd"/>
-      <w:r>
-        <w:rPr>
-          <w:rFonts w:ascii="Arial" w:hAnsi="Arial" w:cs="Arial"/>
-          <w:color w:val="333333"/>
-        </w:rPr>
-        <w:t>();</w:t>
+        <w:t>FHServices ser = new FHServices();</w:t>
       </w:r>
     </w:p>
     <w:p>
@@ -13619,79 +13334,13 @@
           <w:lang w:val="en-US"/>
         </w:rPr>
       </w:pPr>
-      <w:proofErr w:type="spellStart"/>
-      <w:proofErr w:type="gramStart"/>
       <w:r>
         <w:rPr>
           <w:rFonts w:ascii="Arial" w:hAnsi="Arial" w:cs="Arial"/>
           <w:color w:val="333333"/>
           <w:lang w:val="en-US"/>
         </w:rPr>
-        <w:t>bool</w:t>
-      </w:r>
-      <w:proofErr w:type="spellEnd"/>
-      <w:proofErr w:type="gramEnd"/>
-      <w:r>
-        <w:rPr>
-          <w:rFonts w:ascii="Arial" w:hAnsi="Arial" w:cs="Arial"/>
-          <w:color w:val="333333"/>
-          <w:lang w:val="en-US"/>
-        </w:rPr>
-        <w:t xml:space="preserve"> </w:t>
-      </w:r>
-      <w:proofErr w:type="spellStart"/>
-      <w:r>
-        <w:rPr>
-          <w:rFonts w:ascii="Arial" w:hAnsi="Arial" w:cs="Arial"/>
-          <w:color w:val="333333"/>
-          <w:lang w:val="en-US"/>
-        </w:rPr>
-        <w:t>loginValid</w:t>
-      </w:r>
-      <w:proofErr w:type="spellEnd"/>
-      <w:r>
-        <w:rPr>
-          <w:rFonts w:ascii="Arial" w:hAnsi="Arial" w:cs="Arial"/>
-          <w:color w:val="333333"/>
-          <w:lang w:val="en-US"/>
-        </w:rPr>
-        <w:t xml:space="preserve"> = </w:t>
-      </w:r>
-      <w:proofErr w:type="spellStart"/>
-      <w:r>
-        <w:rPr>
-          <w:rFonts w:ascii="Arial" w:hAnsi="Arial" w:cs="Arial"/>
-          <w:color w:val="333333"/>
-          <w:lang w:val="en-US"/>
-        </w:rPr>
-        <w:t>ser.Login</w:t>
-      </w:r>
-      <w:proofErr w:type="spellEnd"/>
-      <w:r>
-        <w:rPr>
-          <w:rFonts w:ascii="Arial" w:hAnsi="Arial" w:cs="Arial"/>
-          <w:color w:val="333333"/>
-          <w:lang w:val="en-US"/>
-        </w:rPr>
-        <w:t>(&lt;</w:t>
-      </w:r>
-      <w:proofErr w:type="spellStart"/>
-      <w:r>
-        <w:rPr>
-          <w:rFonts w:ascii="Arial" w:hAnsi="Arial" w:cs="Arial"/>
-          <w:color w:val="333333"/>
-          <w:lang w:val="en-US"/>
-        </w:rPr>
-        <w:t>Personalnummer</w:t>
-      </w:r>
-      <w:proofErr w:type="spellEnd"/>
-      <w:r>
-        <w:rPr>
-          <w:rFonts w:ascii="Arial" w:hAnsi="Arial" w:cs="Arial"/>
-          <w:color w:val="333333"/>
-          <w:lang w:val="en-US"/>
-        </w:rPr>
-        <w:t>&gt;);</w:t>
+        <w:t>bool loginValid = ser.Login(&lt;Personalnummer&gt;);</w:t>
       </w:r>
     </w:p>
     <w:p>
@@ -13704,46 +13353,12 @@
           <w:color w:val="333333"/>
         </w:rPr>
       </w:pPr>
-      <w:proofErr w:type="spellStart"/>
       <w:r>
         <w:rPr>
           <w:rFonts w:ascii="Arial" w:hAnsi="Arial" w:cs="Arial"/>
           <w:color w:val="333333"/>
         </w:rPr>
-        <w:t>if</w:t>
-      </w:r>
-      <w:proofErr w:type="spellEnd"/>
-      <w:r>
-        <w:rPr>
-          <w:rFonts w:ascii="Arial" w:hAnsi="Arial" w:cs="Arial"/>
-          <w:color w:val="333333"/>
-        </w:rPr>
-        <w:t xml:space="preserve"> (</w:t>
-      </w:r>
-      <w:proofErr w:type="gramStart"/>
-      <w:r>
-        <w:rPr>
-          <w:rFonts w:ascii="Arial" w:hAnsi="Arial" w:cs="Arial"/>
-          <w:color w:val="333333"/>
-        </w:rPr>
-        <w:t>!</w:t>
-      </w:r>
-      <w:proofErr w:type="spellStart"/>
-      <w:r>
-        <w:rPr>
-          <w:rFonts w:ascii="Arial" w:hAnsi="Arial" w:cs="Arial"/>
-          <w:color w:val="333333"/>
-        </w:rPr>
-        <w:t>loginValid</w:t>
-      </w:r>
-      <w:proofErr w:type="spellEnd"/>
-      <w:proofErr w:type="gramEnd"/>
-      <w:r>
-        <w:rPr>
-          <w:rFonts w:ascii="Arial" w:hAnsi="Arial" w:cs="Arial"/>
-          <w:color w:val="333333"/>
-        </w:rPr>
-        <w:t>)</w:t>
+        <w:t>if (!loginValid)</w:t>
       </w:r>
     </w:p>
     <w:p>
@@ -13780,22 +13395,7 @@
           <w:color w:val="333333"/>
         </w:rPr>
         <w:tab/>
-      </w:r>
-      <w:proofErr w:type="spellStart"/>
-      <w:r>
-        <w:rPr>
-          <w:rFonts w:ascii="Arial" w:hAnsi="Arial" w:cs="Arial"/>
-          <w:color w:val="333333"/>
-        </w:rPr>
-        <w:t>Console.WriteLine</w:t>
-      </w:r>
-      <w:proofErr w:type="spellEnd"/>
-      <w:r>
-        <w:rPr>
-          <w:rFonts w:ascii="Arial" w:hAnsi="Arial" w:cs="Arial"/>
-          <w:color w:val="333333"/>
-        </w:rPr>
-        <w:t>(„Nicht berechtigt!“);</w:t>
+        <w:t>Console.WriteLine(„Nicht berechtigt!“);</w:t>
       </w:r>
     </w:p>
     <w:p>
@@ -13814,22 +13414,7 @@
           <w:color w:val="333333"/>
         </w:rPr>
         <w:tab/>
-      </w:r>
-      <w:proofErr w:type="spellStart"/>
-      <w:r>
-        <w:rPr>
-          <w:rFonts w:ascii="Arial" w:hAnsi="Arial" w:cs="Arial"/>
-          <w:color w:val="333333"/>
-        </w:rPr>
-        <w:t>return</w:t>
-      </w:r>
-      <w:proofErr w:type="spellEnd"/>
-      <w:r>
-        <w:rPr>
-          <w:rFonts w:ascii="Arial" w:hAnsi="Arial" w:cs="Arial"/>
-          <w:color w:val="333333"/>
-        </w:rPr>
-        <w:t xml:space="preserve"> 255;</w:t>
+        <w:t>return 255;</w:t>
       </w:r>
     </w:p>
     <w:p>
@@ -14237,22 +13822,13 @@
                 <w:color w:val="333333"/>
               </w:rPr>
             </w:pPr>
-            <w:proofErr w:type="spellStart"/>
             <w:ins w:id="206" w:author="Gernot Starke" w:date="2012-06-08T16:58:00Z">
               <w:r>
                 <w:rPr>
                   <w:rFonts w:cs="Arial"/>
                   <w:color w:val="333333"/>
                 </w:rPr>
-                <w:t>Veranwortlicher</w:t>
-              </w:r>
-              <w:proofErr w:type="spellEnd"/>
-              <w:r>
-                <w:rPr>
-                  <w:rFonts w:cs="Arial"/>
-                  <w:color w:val="333333"/>
-                </w:rPr>
-                <w:t xml:space="preserve"> Ansprechpartner / Rolle</w:t>
+                <w:t>Veranwortlicher Ansprechpartner / Rolle</w:t>
               </w:r>
             </w:ins>
           </w:p>
@@ -14693,17 +14269,9 @@
           <w:rPr>
             <w:rFonts w:cs="Arial"/>
           </w:rPr>
-          <w:t> Beteiligte </w:t>
-        </w:r>
-        <w:proofErr w:type="spellStart"/>
-        <w:r>
-          <w:rPr>
-            <w:rFonts w:cs="Arial"/>
-          </w:rPr>
-          <w:t>Resourcen</w:t>
+          <w:t> Beteiligte Resourcen</w:t>
         </w:r>
       </w:ins>
-      <w:proofErr w:type="spellEnd"/>
     </w:p>
     <w:p>
       <w:pPr>
@@ -16361,8 +15929,102 @@
           </wp:inline>
         </w:drawing>
       </w:r>
+    </w:p>
+    <w:p>
+      <w:pPr>
+        <w:spacing w:before="56" w:after="113"/>
+        <w:rPr>
+          <w:rFonts w:cs="Arial"/>
+        </w:rPr>
+      </w:pPr>
+    </w:p>
+    <w:p>
+      <w:pPr>
+        <w:spacing w:before="56" w:after="113"/>
+        <w:rPr>
+          <w:rFonts w:cs="Arial"/>
+        </w:rPr>
+      </w:pPr>
+    </w:p>
+    <w:p>
+      <w:pPr>
+        <w:spacing w:before="56" w:after="113"/>
+        <w:rPr>
+          <w:rFonts w:cs="Arial"/>
+        </w:rPr>
+      </w:pPr>
       <w:bookmarkStart w:id="292" w:name="_GoBack"/>
       <w:bookmarkEnd w:id="292"/>
+      <w:r>
+        <w:rPr>
+          <w:rFonts w:cs="Arial"/>
+        </w:rPr>
+        <w:lastRenderedPageBreak/>
+        <w:t>Ebene 3:</w:t>
+      </w:r>
+    </w:p>
+    <w:p>
+      <w:pPr>
+        <w:spacing w:before="56" w:after="113"/>
+        <w:rPr>
+          <w:rFonts w:cs="Arial"/>
+        </w:rPr>
+      </w:pPr>
+      <w:r>
+        <w:rPr>
+          <w:rFonts w:cs="Arial"/>
+          <w:noProof/>
+          <w:lang w:val="en-US" w:eastAsia="en-US"/>
+        </w:rPr>
+        <w:drawing>
+          <wp:inline distT="0" distB="0" distL="0" distR="0" wp14:anchorId="6B1549A9" wp14:editId="4F0BD874">
+            <wp:extent cx="4610100" cy="2581275"/>
+            <wp:effectExtent l="0" t="0" r="0" b="9525"/>
+            <wp:docPr id="17" name="Grafik 17" descr="C:\Users\Mario\Documents\SourceTree\fhwn\MIT_SAD\2nd_sem\sad\murrent_grill_pieber_lehner\exercise_04\bausteindetaildetail.PNG"/>
+            <wp:cNvGraphicFramePr>
+              <a:graphicFrameLocks xmlns:a="http://schemas.openxmlformats.org/drawingml/2006/main" noChangeAspect="1"/>
+            </wp:cNvGraphicFramePr>
+            <a:graphic xmlns:a="http://schemas.openxmlformats.org/drawingml/2006/main">
+              <a:graphicData uri="http://schemas.openxmlformats.org/drawingml/2006/picture">
+                <pic:pic xmlns:pic="http://schemas.openxmlformats.org/drawingml/2006/picture">
+                  <pic:nvPicPr>
+                    <pic:cNvPr id="0" name="Picture 5" descr="C:\Users\Mario\Documents\SourceTree\fhwn\MIT_SAD\2nd_sem\sad\murrent_grill_pieber_lehner\exercise_04\bausteindetaildetail.PNG"/>
+                    <pic:cNvPicPr>
+                      <a:picLocks noChangeAspect="1" noChangeArrowheads="1"/>
+                    </pic:cNvPicPr>
+                  </pic:nvPicPr>
+                  <pic:blipFill>
+                    <a:blip r:embed="rId15">
+                      <a:extLst>
+                        <a:ext uri="{28A0092B-C50C-407E-A947-70E740481C1C}">
+                          <a14:useLocalDpi xmlns:a14="http://schemas.microsoft.com/office/drawing/2010/main" val="0"/>
+                        </a:ext>
+                      </a:extLst>
+                    </a:blip>
+                    <a:srcRect/>
+                    <a:stretch>
+                      <a:fillRect/>
+                    </a:stretch>
+                  </pic:blipFill>
+                  <pic:spPr bwMode="auto">
+                    <a:xfrm>
+                      <a:off x="0" y="0"/>
+                      <a:ext cx="4610100" cy="2581275"/>
+                    </a:xfrm>
+                    <a:prstGeom prst="rect">
+                      <a:avLst/>
+                    </a:prstGeom>
+                    <a:noFill/>
+                    <a:ln>
+                      <a:noFill/>
+                    </a:ln>
+                  </pic:spPr>
+                </pic:pic>
+              </a:graphicData>
+            </a:graphic>
+          </wp:inline>
+        </w:drawing>
+      </w:r>
     </w:p>
     <w:p>
       <w:pPr>
@@ -16379,7 +16041,6 @@
       <w:bookmarkEnd w:id="294"/>
       <w:bookmarkEnd w:id="295"/>
       <w:r>
-        <w:lastRenderedPageBreak/>
         <w:t>Laufzeitsicht</w:t>
       </w:r>
     </w:p>
@@ -16707,6 +16368,7 @@
       <w:bookmarkEnd w:id="303"/>
       <w:bookmarkEnd w:id="304"/>
       <w:r>
+        <w:lastRenderedPageBreak/>
         <w:t>Laufzeitdiagramm</w:t>
       </w:r>
     </w:p>
@@ -16756,7 +16418,7 @@
                     </pic:cNvPicPr>
                   </pic:nvPicPr>
                   <pic:blipFill>
-                    <a:blip r:embed="rId15">
+                    <a:blip r:embed="rId16">
                       <a:extLst>
                         <a:ext uri="{28A0092B-C50C-407E-A947-70E740481C1C}">
                           <a14:useLocalDpi xmlns:a14="http://schemas.microsoft.com/office/drawing/2010/main" val="0"/>
@@ -16874,7 +16536,7 @@
                     </pic:cNvPicPr>
                   </pic:nvPicPr>
                   <pic:blipFill>
-                    <a:blip r:embed="rId16">
+                    <a:blip r:embed="rId17">
                       <a:extLst>
                         <a:ext uri="{28A0092B-C50C-407E-A947-70E740481C1C}">
                           <a14:useLocalDpi xmlns:a14="http://schemas.microsoft.com/office/drawing/2010/main" val="0"/>
@@ -18426,23 +18088,7 @@
           <w:rFonts w:cs="Arial"/>
           <w:sz w:val="20"/>
         </w:rPr>
-        <w:t>Dozent/Dekan: Login – Fragebogen auswählen – Fragen ändern/löschen/</w:t>
-      </w:r>
-      <w:proofErr w:type="spellStart"/>
-      <w:r>
-        <w:rPr>
-          <w:rFonts w:cs="Arial"/>
-          <w:sz w:val="20"/>
-        </w:rPr>
-        <w:t>hinzfügen</w:t>
-      </w:r>
-      <w:proofErr w:type="spellEnd"/>
-      <w:r>
-        <w:rPr>
-          <w:rFonts w:cs="Arial"/>
-          <w:sz w:val="20"/>
-        </w:rPr>
-        <w:t xml:space="preserve"> – Speichern – Ausloggen</w:t>
+        <w:t>Dozent/Dekan: Login – Fragebogen auswählen – Fragen ändern/löschen/hinzfügen – Speichern – Ausloggen</w:t>
       </w:r>
     </w:p>
     <w:p>
@@ -18593,14 +18239,12 @@
       <w:bookmarkEnd w:id="421"/>
       <w:bookmarkEnd w:id="422"/>
       <w:bookmarkEnd w:id="423"/>
-      <w:proofErr w:type="spellStart"/>
       <w:r>
         <w:rPr>
           <w:rFonts w:cs="Arial"/>
         </w:rPr>
         <w:t>Sessionbehandlung</w:t>
       </w:r>
-      <w:proofErr w:type="spellEnd"/>
     </w:p>
     <w:p>
       <w:pPr>
@@ -18627,17 +18271,8 @@
           <w:rFonts w:cs="Arial"/>
           <w:sz w:val="20"/>
         </w:rPr>
-        <w:t xml:space="preserve">ASP.NET </w:t>
-      </w:r>
-      <w:proofErr w:type="spellStart"/>
-      <w:r>
-        <w:rPr>
-          <w:rFonts w:cs="Arial"/>
-          <w:sz w:val="20"/>
-        </w:rPr>
-        <w:t>Sessionverwaltung</w:t>
-      </w:r>
-      <w:proofErr w:type="spellEnd"/>
+        <w:t>ASP.NET Sessionverwaltung</w:t>
+      </w:r>
     </w:p>
     <w:p>
       <w:pPr>
@@ -19087,30 +18722,14 @@
       <w:bookmarkStart w:id="471" w:name="_Toc188159258"/>
       <w:bookmarkStart w:id="472" w:name="_Toc161293472"/>
       <w:bookmarkEnd w:id="470"/>
-      <w:proofErr w:type="spellStart"/>
-      <w:r>
-        <w:rPr>
-          <w:rFonts w:cs="Arial"/>
-        </w:rPr>
-        <w:t>Logging</w:t>
-      </w:r>
-      <w:proofErr w:type="spellEnd"/>
-      <w:r>
-        <w:rPr>
-          <w:rFonts w:cs="Arial"/>
-        </w:rPr>
-        <w:t xml:space="preserve">, Protokollierung, </w:t>
-      </w:r>
-      <w:proofErr w:type="spellStart"/>
-      <w:r>
-        <w:rPr>
-          <w:rFonts w:cs="Arial"/>
-        </w:rPr>
-        <w:t>Tracing</w:t>
+      <w:r>
+        <w:rPr>
+          <w:rFonts w:cs="Arial"/>
+        </w:rPr>
+        <w:t>Logging, Protokollierung, Tracing</w:t>
       </w:r>
       <w:bookmarkEnd w:id="471"/>
       <w:bookmarkEnd w:id="472"/>
-      <w:proofErr w:type="spellEnd"/>
       <w:r>
         <w:rPr>
           <w:rFonts w:cs="Arial"/>
@@ -19700,25 +19319,7 @@
           <w:color w:val="auto"/>
           <w:lang w:val="de-AT" w:eastAsia="en-US"/>
         </w:rPr>
-        <w:t xml:space="preserve">assen, die mit </w:t>
-      </w:r>
-      <w:proofErr w:type="spellStart"/>
-      <w:r>
-        <w:rPr>
-          <w:rFonts w:cs="Arial"/>
-          <w:color w:val="auto"/>
-          <w:lang w:val="de-AT" w:eastAsia="en-US"/>
-        </w:rPr>
-        <w:t>JUnit</w:t>
-      </w:r>
-      <w:proofErr w:type="spellEnd"/>
-      <w:r>
-        <w:rPr>
-          <w:rFonts w:cs="Arial"/>
-          <w:color w:val="auto"/>
-          <w:lang w:val="de-AT" w:eastAsia="en-US"/>
-        </w:rPr>
-        <w:t xml:space="preserve"> </w:t>
+        <w:t xml:space="preserve">assen, die mit JUnit </w:t>
       </w:r>
       <w:r>
         <w:rPr>
@@ -19956,7 +19557,6 @@
       </w:pPr>
       <w:bookmarkStart w:id="538" w:name="__RefHeading__4961_132721752"/>
       <w:bookmarkEnd w:id="538"/>
-      <w:proofErr w:type="spellStart"/>
       <w:ins w:id="539" w:author="Gernot Starke" w:date="2012-06-08T16:46:00Z">
         <w:r>
           <w:rPr>
@@ -19965,7 +19565,6 @@
           <w:t>Buildmanagement</w:t>
         </w:r>
       </w:ins>
-      <w:proofErr w:type="spellEnd"/>
     </w:p>
     <w:p>
       <w:pPr>
@@ -20138,7 +19737,7 @@
                     </pic:cNvPicPr>
                   </pic:nvPicPr>
                   <pic:blipFill>
-                    <a:blip r:embed="rId19"/>
+                    <a:blip r:embed="rId20"/>
                     <a:stretch>
                       <a:fillRect/>
                     </a:stretch>
@@ -20211,21 +19810,7 @@
         <w:rPr>
           <w:rFonts w:cs="Arial"/>
         </w:rPr>
-        <w:t xml:space="preserve">Die </w:t>
-      </w:r>
-      <w:proofErr w:type="spellStart"/>
-      <w:r>
-        <w:rPr>
-          <w:rFonts w:cs="Arial"/>
-        </w:rPr>
-        <w:t>Einpflegung</w:t>
-      </w:r>
-      <w:proofErr w:type="spellEnd"/>
-      <w:r>
-        <w:rPr>
-          <w:rFonts w:cs="Arial"/>
-        </w:rPr>
-        <w:t xml:space="preserve"> in das bestehende System ist damit einfacher möglich, da die Netzwerk- und Systemadministratoren bereits mit solchen Systemen arbeiten.</w:t>
+        <w:t>Die Einpflegung in das bestehende System ist damit einfacher möglich, da die Netzwerk- und Systemadministratoren bereits mit solchen Systemen arbeiten.</w:t>
       </w:r>
     </w:p>
     <w:p>
@@ -20586,7 +20171,7 @@
                     <pic:cNvPicPr/>
                   </pic:nvPicPr>
                   <pic:blipFill>
-                    <a:blip r:embed="rId20"/>
+                    <a:blip r:embed="rId21"/>
                     <a:stretch>
                       <a:fillRect/>
                     </a:stretch>
@@ -20790,7 +20375,6 @@
                 <w:lang w:val="en-US" w:eastAsia="en-US"/>
               </w:rPr>
             </w:pPr>
-            <w:proofErr w:type="spellStart"/>
             <w:r>
               <w:rPr>
                 <w:rFonts w:cs="Arial"/>
@@ -20800,7 +20384,6 @@
               </w:rPr>
               <w:t>Szenario</w:t>
             </w:r>
-            <w:proofErr w:type="spellEnd"/>
           </w:p>
         </w:tc>
       </w:tr>
@@ -21133,47 +20716,7 @@
                 <w:szCs w:val="22"/>
                 <w:lang w:val="de-AT" w:eastAsia="en-US"/>
               </w:rPr>
-              <w:t xml:space="preserve">Der Anwender gibt seine </w:t>
-            </w:r>
-            <w:proofErr w:type="spellStart"/>
-            <w:r>
-              <w:rPr>
-                <w:rFonts w:cs="Arial"/>
-                <w:color w:val="auto"/>
-                <w:szCs w:val="22"/>
-                <w:lang w:val="de-AT" w:eastAsia="en-US"/>
-              </w:rPr>
-              <w:t>Logindaten</w:t>
-            </w:r>
-            <w:proofErr w:type="spellEnd"/>
-            <w:r>
-              <w:rPr>
-                <w:rFonts w:cs="Arial"/>
-                <w:color w:val="auto"/>
-                <w:szCs w:val="22"/>
-                <w:lang w:val="de-AT" w:eastAsia="en-US"/>
-              </w:rPr>
-              <w:t xml:space="preserve"> ein und drückt auf Login. Die Benutzerdaten werden vom </w:t>
-            </w:r>
-            <w:proofErr w:type="spellStart"/>
-            <w:r>
-              <w:rPr>
-                <w:rFonts w:cs="Arial"/>
-                <w:color w:val="auto"/>
-                <w:szCs w:val="22"/>
-                <w:lang w:val="de-AT" w:eastAsia="en-US"/>
-              </w:rPr>
-              <w:t>Loginsystem</w:t>
-            </w:r>
-            <w:proofErr w:type="spellEnd"/>
-            <w:r>
-              <w:rPr>
-                <w:rFonts w:cs="Arial"/>
-                <w:color w:val="auto"/>
-                <w:szCs w:val="22"/>
-                <w:lang w:val="de-AT" w:eastAsia="en-US"/>
-              </w:rPr>
-              <w:t xml:space="preserve"> validiert und </w:t>
+              <w:t xml:space="preserve">Der Anwender gibt seine Logindaten ein und drückt auf Login. Die Benutzerdaten werden vom Loginsystem validiert und </w:t>
             </w:r>
             <w:r>
               <w:rPr>
@@ -21856,7 +21399,7 @@
                     </pic:cNvPicPr>
                   </pic:nvPicPr>
                   <pic:blipFill>
-                    <a:blip r:embed="rId21"/>
+                    <a:blip r:embed="rId22"/>
                     <a:stretch>
                       <a:fillRect/>
                     </a:stretch>
@@ -22421,8 +21964,8 @@
       </w:pPr>
     </w:p>
     <w:sectPr>
-      <w:headerReference w:type="default" r:id="rId22"/>
-      <w:footerReference w:type="default" r:id="rId23"/>
+      <w:headerReference w:type="default" r:id="rId23"/>
+      <w:footerReference w:type="default" r:id="rId24"/>
       <w:pgSz w:w="11906" w:h="16838"/>
       <w:pgMar w:top="1417" w:right="1417" w:bottom="1134" w:left="1417" w:header="708" w:footer="708" w:gutter="0"/>
       <w:cols w:space="720"/>
@@ -22665,7 +22208,7 @@
       <w:rPr>
         <w:noProof/>
       </w:rPr>
-      <w:t>22</w:t>
+      <w:t>24</w:t>
     </w:r>
     <w:r>
       <w:fldChar w:fldCharType="end"/>
@@ -22692,7 +22235,7 @@
       <w:rPr>
         <w:noProof/>
       </w:rPr>
-      <w:t>23</w:t>
+      <w:t>24</w:t>
     </w:r>
     <w:r>
       <w:fldChar w:fldCharType="end"/>
@@ -25264,7 +24807,7 @@
 </file>
 
 <file path=customXml/itemProps1.xml><?xml version="1.0" encoding="utf-8"?>
-<ds:datastoreItem xmlns:ds="http://schemas.openxmlformats.org/officeDocument/2006/customXml" ds:itemID="{514A3FD7-B764-41F7-9A82-50266B0E157F}">
+<ds:datastoreItem xmlns:ds="http://schemas.openxmlformats.org/officeDocument/2006/customXml" ds:itemID="{C7DCB840-0D69-4CC5-AB46-C1E51BD8DBBC}">
   <ds:schemaRefs>
     <ds:schemaRef ds:uri="http://schemas.openxmlformats.org/officeDocument/2006/bibliography"/>
   </ds:schemaRefs>

</xml_diff>